<commit_message>
feature/change-form-return-word-document - add spinner, neighbour locations and database, update template headers
</commit_message>
<xml_diff>
--- a/crawler/src/main/resources/property-search-template.docx
+++ b/crawler/src/main/resources/property-search-template.docx
@@ -44,16 +44,73 @@
           </wp:inline>
         </w:drawing>
       </w:r>
+      <w:proofErr w:type="spellStart"/>
       <w:r>
         <w:rPr>
           <w:sz w:val="76"/>
         </w:rPr>
-        <w:t>Сравнителна оценка на пазара</w:t>
+        <w:t>Сравнителна</w:t>
       </w:r>
+      <w:proofErr w:type="spellEnd"/>
+      <w:r>
+        <w:rPr>
+          <w:sz w:val="76"/>
+        </w:rPr>
+        <w:t xml:space="preserve"> </w:t>
+      </w:r>
+      <w:proofErr w:type="spellStart"/>
+      <w:r>
+        <w:rPr>
+          <w:sz w:val="76"/>
+        </w:rPr>
+        <w:t>оценка</w:t>
+      </w:r>
+      <w:proofErr w:type="spellEnd"/>
+      <w:r>
+        <w:rPr>
+          <w:sz w:val="76"/>
+        </w:rPr>
+        <w:t xml:space="preserve"> </w:t>
+      </w:r>
+      <w:proofErr w:type="spellStart"/>
+      <w:r>
+        <w:rPr>
+          <w:sz w:val="76"/>
+        </w:rPr>
+        <w:t>на</w:t>
+      </w:r>
+      <w:proofErr w:type="spellEnd"/>
+      <w:r>
+        <w:rPr>
+          <w:sz w:val="76"/>
+        </w:rPr>
+        <w:t xml:space="preserve"> </w:t>
+      </w:r>
+      <w:proofErr w:type="spellStart"/>
+      <w:r>
+        <w:rPr>
+          <w:sz w:val="76"/>
+        </w:rPr>
+        <w:t>пазара</w:t>
+      </w:r>
+      <w:proofErr w:type="spellEnd"/>
     </w:p>
     <w:p>
+      <w:proofErr w:type="spellStart"/>
       <w:r>
-        <w:t>За: ....................................................................................................................................................................................................................... Съставил: ......................................................................................................................................................</w:t>
+        <w:t>За</w:t>
+      </w:r>
+      <w:proofErr w:type="spellEnd"/>
+      <w:r>
+        <w:t xml:space="preserve">: ....................................................................................................................................................................................................................... </w:t>
+      </w:r>
+      <w:proofErr w:type="spellStart"/>
+      <w:r>
+        <w:t>Съставил</w:t>
+      </w:r>
+      <w:proofErr w:type="spellEnd"/>
+      <w:r>
+        <w:t>: ......................................................................................................................................................</w:t>
       </w:r>
     </w:p>
     <w:tbl>
@@ -93,7 +150,20 @@
             <w:gridSpan w:val="10"/>
             <w:shd w:val="clear" w:color="auto" w:fill="D3D3D3"/>
           </w:tcPr>
-          <w:p/>
+          <w:p>
+            <w:pPr>
+              <w:jc w:val="center"/>
+            </w:pPr>
+            <w:r>
+              <w:rPr>
+                <w:rFonts w:ascii="Gotham Book" w:hAnsi="Gotham Book" w:cs="Times New Roman"/>
+                <w:b/>
+                <w:bCs/>
+                <w:lang w:val="bg-BG" w:bidi="my-MM"/>
+              </w:rPr>
+              <w:t>Вашият имот</w:t>
+            </w:r>
+          </w:p>
         </w:tc>
       </w:tr>
       <w:tr>
@@ -102,79 +172,143 @@
             <w:tcW w:w="0" w:type="auto"/>
           </w:tcPr>
           <w:p>
+            <w:proofErr w:type="spellStart"/>
             <w:r>
               <w:t>Град</w:t>
             </w:r>
-          </w:p>
-        </w:tc>
-        <w:tc>
-          <w:tcPr>
-            <w:tcW w:w="0" w:type="auto"/>
-          </w:tcPr>
-          <w:p>
+            <w:proofErr w:type="spellEnd"/>
+          </w:p>
+        </w:tc>
+        <w:tc>
+          <w:tcPr>
+            <w:tcW w:w="0" w:type="auto"/>
+          </w:tcPr>
+          <w:p>
+            <w:proofErr w:type="spellStart"/>
             <w:r>
               <w:t>Квартал</w:t>
             </w:r>
-          </w:p>
-        </w:tc>
-        <w:tc>
-          <w:tcPr>
-            <w:tcW w:w="0" w:type="auto"/>
-          </w:tcPr>
-          <w:p>
-            <w:r>
-              <w:t>Тип имот</w:t>
-            </w:r>
-          </w:p>
-        </w:tc>
-        <w:tc>
-          <w:tcPr>
-            <w:tcW w:w="0" w:type="auto"/>
-          </w:tcPr>
-          <w:p>
-            <w:r>
-              <w:t>Чиста площ</w:t>
-            </w:r>
-          </w:p>
-        </w:tc>
-        <w:tc>
-          <w:tcPr>
-            <w:tcW w:w="0" w:type="auto"/>
-          </w:tcPr>
-          <w:p>
-            <w:r>
-              <w:t>Обща площ</w:t>
-            </w:r>
-          </w:p>
-        </w:tc>
-        <w:tc>
-          <w:tcPr>
-            <w:tcW w:w="0" w:type="auto"/>
-          </w:tcPr>
-          <w:p>
-            <w:r>
-              <w:t>Тухла/Панел</w:t>
-            </w:r>
-          </w:p>
-        </w:tc>
-        <w:tc>
-          <w:tcPr>
-            <w:tcW w:w="0" w:type="auto"/>
-          </w:tcPr>
-          <w:p>
-            <w:r>
-              <w:t>Гараж/Паркомясто</w:t>
-            </w:r>
-          </w:p>
-        </w:tc>
-        <w:tc>
-          <w:tcPr>
-            <w:tcW w:w="0" w:type="auto"/>
-          </w:tcPr>
-          <w:p>
-            <w:r>
-              <w:t>Етаж/Етажност</w:t>
-            </w:r>
+            <w:proofErr w:type="spellEnd"/>
+          </w:p>
+        </w:tc>
+        <w:tc>
+          <w:tcPr>
+            <w:tcW w:w="0" w:type="auto"/>
+          </w:tcPr>
+          <w:p>
+            <w:proofErr w:type="spellStart"/>
+            <w:r>
+              <w:t>Тип</w:t>
+            </w:r>
+            <w:proofErr w:type="spellEnd"/>
+            <w:r>
+              <w:t xml:space="preserve"> </w:t>
+            </w:r>
+            <w:proofErr w:type="spellStart"/>
+            <w:r>
+              <w:t>имот</w:t>
+            </w:r>
+            <w:proofErr w:type="spellEnd"/>
+          </w:p>
+        </w:tc>
+        <w:tc>
+          <w:tcPr>
+            <w:tcW w:w="0" w:type="auto"/>
+          </w:tcPr>
+          <w:p>
+            <w:proofErr w:type="spellStart"/>
+            <w:r>
+              <w:t>Чиста</w:t>
+            </w:r>
+            <w:proofErr w:type="spellEnd"/>
+            <w:r>
+              <w:t xml:space="preserve"> </w:t>
+            </w:r>
+            <w:proofErr w:type="spellStart"/>
+            <w:r>
+              <w:t>площ</w:t>
+            </w:r>
+            <w:proofErr w:type="spellEnd"/>
+          </w:p>
+        </w:tc>
+        <w:tc>
+          <w:tcPr>
+            <w:tcW w:w="0" w:type="auto"/>
+          </w:tcPr>
+          <w:p>
+            <w:proofErr w:type="spellStart"/>
+            <w:r>
+              <w:t>Обща</w:t>
+            </w:r>
+            <w:proofErr w:type="spellEnd"/>
+            <w:r>
+              <w:t xml:space="preserve"> </w:t>
+            </w:r>
+            <w:proofErr w:type="spellStart"/>
+            <w:r>
+              <w:t>площ</w:t>
+            </w:r>
+            <w:proofErr w:type="spellEnd"/>
+          </w:p>
+        </w:tc>
+        <w:tc>
+          <w:tcPr>
+            <w:tcW w:w="0" w:type="auto"/>
+          </w:tcPr>
+          <w:p>
+            <w:proofErr w:type="spellStart"/>
+            <w:r>
+              <w:t>Тухла</w:t>
+            </w:r>
+            <w:proofErr w:type="spellEnd"/>
+            <w:r>
+              <w:t>/</w:t>
+            </w:r>
+            <w:proofErr w:type="spellStart"/>
+            <w:r>
+              <w:t>Панел</w:t>
+            </w:r>
+            <w:proofErr w:type="spellEnd"/>
+          </w:p>
+        </w:tc>
+        <w:tc>
+          <w:tcPr>
+            <w:tcW w:w="0" w:type="auto"/>
+          </w:tcPr>
+          <w:p>
+            <w:proofErr w:type="spellStart"/>
+            <w:r>
+              <w:t>Гараж</w:t>
+            </w:r>
+            <w:proofErr w:type="spellEnd"/>
+            <w:r>
+              <w:t>/</w:t>
+            </w:r>
+            <w:proofErr w:type="spellStart"/>
+            <w:r>
+              <w:t>Паркомясто</w:t>
+            </w:r>
+            <w:proofErr w:type="spellEnd"/>
+          </w:p>
+        </w:tc>
+        <w:tc>
+          <w:tcPr>
+            <w:tcW w:w="0" w:type="auto"/>
+          </w:tcPr>
+          <w:p>
+            <w:proofErr w:type="spellStart"/>
+            <w:r>
+              <w:t>Етаж</w:t>
+            </w:r>
+            <w:proofErr w:type="spellEnd"/>
+            <w:r>
+              <w:t>/</w:t>
+            </w:r>
+            <w:proofErr w:type="spellStart"/>
+            <w:r>
+              <w:t>Етажност</w:t>
+            </w:r>
+            <w:proofErr w:type="spellEnd"/>
           </w:p>
         </w:tc>
         <w:tc>
@@ -183,9 +317,19 @@
             <w:gridSpan w:val="2"/>
           </w:tcPr>
           <w:p>
-            <w:r>
-              <w:t>Предложена цена</w:t>
-            </w:r>
+            <w:proofErr w:type="spellStart"/>
+            <w:r>
+              <w:t>Предложена</w:t>
+            </w:r>
+            <w:proofErr w:type="spellEnd"/>
+            <w:r>
+              <w:t xml:space="preserve"> </w:t>
+            </w:r>
+            <w:proofErr w:type="spellStart"/>
+            <w:r>
+              <w:t>цена</w:t>
+            </w:r>
+            <w:proofErr w:type="spellEnd"/>
           </w:p>
         </w:tc>
       </w:tr>
@@ -196,8 +340,16 @@
           </w:tcPr>
           <w:p>
             <w:r>
+              <w:rPr>
+                <w:lang w:val="bg-BG"/>
+              </w:rPr>
+              <w:t xml:space="preserve">Град </w:t>
+            </w:r>
+            <w:proofErr w:type="spellStart"/>
+            <w:r>
               <w:t>Варна</w:t>
             </w:r>
+            <w:proofErr w:type="spellEnd"/>
           </w:p>
         </w:tc>
         <w:tc>
@@ -288,17 +440,30 @@
           </w:tcPr>
           <w:p>
             <w:r>
-              <w:t xml:space="preserve"> не</w:t>
-            </w:r>
-          </w:p>
-        </w:tc>
-        <w:tc>
-          <w:tcPr>
-            <w:tcW w:w="0" w:type="auto"/>
-          </w:tcPr>
-          <w:p>
-            <w:r>
-              <w:t>6-ти от 8</w:t>
+              <w:t xml:space="preserve"> </w:t>
+            </w:r>
+            <w:proofErr w:type="spellStart"/>
+            <w:r>
+              <w:t>не</w:t>
+            </w:r>
+            <w:proofErr w:type="spellEnd"/>
+          </w:p>
+        </w:tc>
+        <w:tc>
+          <w:tcPr>
+            <w:tcW w:w="0" w:type="auto"/>
+          </w:tcPr>
+          <w:p>
+            <w:r>
+              <w:t xml:space="preserve">6-ти </w:t>
+            </w:r>
+            <w:proofErr w:type="spellStart"/>
+            <w:r>
+              <w:t>от</w:t>
+            </w:r>
+            <w:proofErr w:type="spellEnd"/>
+            <w:r>
+              <w:t xml:space="preserve"> 8</w:t>
             </w:r>
           </w:p>
         </w:tc>
@@ -321,7 +486,24 @@
             <w:gridSpan w:val="10"/>
             <w:shd w:val="clear" w:color="auto" w:fill="D3D3D3"/>
           </w:tcPr>
-          <w:p/>
+          <w:p>
+            <w:pPr>
+              <w:jc w:val="center"/>
+              <w:rPr>
+                <w:sz w:val="20"/>
+                <w:szCs w:val="20"/>
+              </w:rPr>
+            </w:pPr>
+            <w:r>
+              <w:rPr>
+                <w:rFonts w:ascii="Gotham Book" w:hAnsi="Gotham Book" w:cs="Times New Roman"/>
+                <w:b/>
+                <w:bCs/>
+                <w:lang w:val="bg-BG" w:bidi="my-MM"/>
+              </w:rPr>
+              <w:t>Продадени имоти</w:t>
+            </w:r>
+          </w:p>
         </w:tc>
       </w:tr>
       <w:tr>
@@ -330,99 +512,191 @@
             <w:tcW w:w="0" w:type="auto"/>
           </w:tcPr>
           <w:p>
+            <w:proofErr w:type="spellStart"/>
             <w:r>
               <w:t>Град</w:t>
             </w:r>
-          </w:p>
-        </w:tc>
-        <w:tc>
-          <w:tcPr>
-            <w:tcW w:w="0" w:type="auto"/>
-          </w:tcPr>
-          <w:p>
+            <w:proofErr w:type="spellEnd"/>
+          </w:p>
+        </w:tc>
+        <w:tc>
+          <w:tcPr>
+            <w:tcW w:w="0" w:type="auto"/>
+          </w:tcPr>
+          <w:p>
+            <w:proofErr w:type="spellStart"/>
             <w:r>
               <w:t>Квартал</w:t>
             </w:r>
-          </w:p>
-        </w:tc>
-        <w:tc>
-          <w:tcPr>
-            <w:tcW w:w="0" w:type="auto"/>
-          </w:tcPr>
-          <w:p>
-            <w:r>
-              <w:t>Тип имот</w:t>
-            </w:r>
-          </w:p>
-        </w:tc>
-        <w:tc>
-          <w:tcPr>
-            <w:tcW w:w="0" w:type="auto"/>
-          </w:tcPr>
-          <w:p>
-            <w:r>
-              <w:t>Чиста площ</w:t>
-            </w:r>
-          </w:p>
-        </w:tc>
-        <w:tc>
-          <w:tcPr>
-            <w:tcW w:w="0" w:type="auto"/>
-          </w:tcPr>
-          <w:p>
-            <w:r>
-              <w:t>Обща площ</w:t>
-            </w:r>
-          </w:p>
-        </w:tc>
-        <w:tc>
-          <w:tcPr>
-            <w:tcW w:w="0" w:type="auto"/>
-          </w:tcPr>
-          <w:p>
-            <w:r>
-              <w:t>Тухла/Панел</w:t>
-            </w:r>
-          </w:p>
-        </w:tc>
-        <w:tc>
-          <w:tcPr>
-            <w:tcW w:w="0" w:type="auto"/>
-          </w:tcPr>
-          <w:p>
-            <w:r>
-              <w:t>Гараж/Паркомясто</w:t>
-            </w:r>
-          </w:p>
-        </w:tc>
-        <w:tc>
-          <w:tcPr>
-            <w:tcW w:w="0" w:type="auto"/>
-          </w:tcPr>
-          <w:p>
-            <w:r>
-              <w:t>Етаж/Етажност</w:t>
-            </w:r>
-          </w:p>
-        </w:tc>
-        <w:tc>
-          <w:tcPr>
-            <w:tcW w:w="0" w:type="auto"/>
-          </w:tcPr>
-          <w:p>
-            <w:r>
-              <w:t>Срок за продажба</w:t>
-            </w:r>
-          </w:p>
-        </w:tc>
-        <w:tc>
-          <w:tcPr>
-            <w:tcW w:w="0" w:type="auto"/>
-          </w:tcPr>
-          <w:p>
-            <w:r>
-              <w:t>Продажна цена</w:t>
-            </w:r>
+            <w:proofErr w:type="spellEnd"/>
+          </w:p>
+        </w:tc>
+        <w:tc>
+          <w:tcPr>
+            <w:tcW w:w="0" w:type="auto"/>
+          </w:tcPr>
+          <w:p>
+            <w:proofErr w:type="spellStart"/>
+            <w:r>
+              <w:t>Тип</w:t>
+            </w:r>
+            <w:proofErr w:type="spellEnd"/>
+            <w:r>
+              <w:t xml:space="preserve"> </w:t>
+            </w:r>
+            <w:proofErr w:type="spellStart"/>
+            <w:r>
+              <w:t>имот</w:t>
+            </w:r>
+            <w:proofErr w:type="spellEnd"/>
+          </w:p>
+        </w:tc>
+        <w:tc>
+          <w:tcPr>
+            <w:tcW w:w="0" w:type="auto"/>
+          </w:tcPr>
+          <w:p>
+            <w:proofErr w:type="spellStart"/>
+            <w:r>
+              <w:t>Чиста</w:t>
+            </w:r>
+            <w:proofErr w:type="spellEnd"/>
+            <w:r>
+              <w:t xml:space="preserve"> </w:t>
+            </w:r>
+            <w:proofErr w:type="spellStart"/>
+            <w:r>
+              <w:t>площ</w:t>
+            </w:r>
+            <w:proofErr w:type="spellEnd"/>
+          </w:p>
+        </w:tc>
+        <w:tc>
+          <w:tcPr>
+            <w:tcW w:w="0" w:type="auto"/>
+          </w:tcPr>
+          <w:p>
+            <w:proofErr w:type="spellStart"/>
+            <w:r>
+              <w:t>Обща</w:t>
+            </w:r>
+            <w:proofErr w:type="spellEnd"/>
+            <w:r>
+              <w:t xml:space="preserve"> </w:t>
+            </w:r>
+            <w:proofErr w:type="spellStart"/>
+            <w:r>
+              <w:t>площ</w:t>
+            </w:r>
+            <w:proofErr w:type="spellEnd"/>
+          </w:p>
+        </w:tc>
+        <w:tc>
+          <w:tcPr>
+            <w:tcW w:w="0" w:type="auto"/>
+          </w:tcPr>
+          <w:p>
+            <w:proofErr w:type="spellStart"/>
+            <w:r>
+              <w:t>Тухла</w:t>
+            </w:r>
+            <w:proofErr w:type="spellEnd"/>
+            <w:r>
+              <w:t>/</w:t>
+            </w:r>
+            <w:proofErr w:type="spellStart"/>
+            <w:r>
+              <w:t>Панел</w:t>
+            </w:r>
+            <w:proofErr w:type="spellEnd"/>
+          </w:p>
+        </w:tc>
+        <w:tc>
+          <w:tcPr>
+            <w:tcW w:w="0" w:type="auto"/>
+          </w:tcPr>
+          <w:p>
+            <w:proofErr w:type="spellStart"/>
+            <w:r>
+              <w:t>Гараж</w:t>
+            </w:r>
+            <w:proofErr w:type="spellEnd"/>
+            <w:r>
+              <w:t>/</w:t>
+            </w:r>
+            <w:proofErr w:type="spellStart"/>
+            <w:r>
+              <w:t>Паркомясто</w:t>
+            </w:r>
+            <w:proofErr w:type="spellEnd"/>
+          </w:p>
+        </w:tc>
+        <w:tc>
+          <w:tcPr>
+            <w:tcW w:w="0" w:type="auto"/>
+          </w:tcPr>
+          <w:p>
+            <w:proofErr w:type="spellStart"/>
+            <w:r>
+              <w:t>Етаж</w:t>
+            </w:r>
+            <w:proofErr w:type="spellEnd"/>
+            <w:r>
+              <w:t>/</w:t>
+            </w:r>
+            <w:proofErr w:type="spellStart"/>
+            <w:r>
+              <w:t>Етажност</w:t>
+            </w:r>
+            <w:proofErr w:type="spellEnd"/>
+          </w:p>
+        </w:tc>
+        <w:tc>
+          <w:tcPr>
+            <w:tcW w:w="0" w:type="auto"/>
+          </w:tcPr>
+          <w:p>
+            <w:proofErr w:type="spellStart"/>
+            <w:r>
+              <w:t>Срок</w:t>
+            </w:r>
+            <w:proofErr w:type="spellEnd"/>
+            <w:r>
+              <w:t xml:space="preserve"> </w:t>
+            </w:r>
+            <w:proofErr w:type="spellStart"/>
+            <w:r>
+              <w:t>за</w:t>
+            </w:r>
+            <w:proofErr w:type="spellEnd"/>
+            <w:r>
+              <w:t xml:space="preserve"> </w:t>
+            </w:r>
+            <w:proofErr w:type="spellStart"/>
+            <w:r>
+              <w:t>продажба</w:t>
+            </w:r>
+            <w:proofErr w:type="spellEnd"/>
+          </w:p>
+        </w:tc>
+        <w:tc>
+          <w:tcPr>
+            <w:tcW w:w="0" w:type="auto"/>
+          </w:tcPr>
+          <w:p>
+            <w:proofErr w:type="spellStart"/>
+            <w:r>
+              <w:t>Продажна</w:t>
+            </w:r>
+            <w:proofErr w:type="spellEnd"/>
+            <w:r>
+              <w:t xml:space="preserve"> </w:t>
+            </w:r>
+            <w:proofErr w:type="spellStart"/>
+            <w:r>
+              <w:t>цена</w:t>
+            </w:r>
+            <w:proofErr w:type="spellEnd"/>
           </w:p>
         </w:tc>
       </w:tr>
@@ -619,7 +893,20 @@
             <w:gridSpan w:val="10"/>
             <w:shd w:val="clear" w:color="auto" w:fill="D3D3D3"/>
           </w:tcPr>
-          <w:p/>
+          <w:p>
+            <w:pPr>
+              <w:jc w:val="center"/>
+            </w:pPr>
+            <w:r>
+              <w:rPr>
+                <w:rFonts w:ascii="Gotham Book" w:hAnsi="Gotham Book" w:cs="Times New Roman"/>
+                <w:b/>
+                <w:bCs/>
+                <w:lang w:val="bg-BG" w:bidi="my-MM"/>
+              </w:rPr>
+              <w:t>Имоти в продажба</w:t>
+            </w:r>
+          </w:p>
         </w:tc>
       </w:tr>
       <w:tr>
@@ -628,99 +915,191 @@
             <w:tcW w:w="0" w:type="auto"/>
           </w:tcPr>
           <w:p>
+            <w:proofErr w:type="spellStart"/>
             <w:r>
               <w:t>Град</w:t>
             </w:r>
-          </w:p>
-        </w:tc>
-        <w:tc>
-          <w:tcPr>
-            <w:tcW w:w="0" w:type="auto"/>
-          </w:tcPr>
-          <w:p>
+            <w:proofErr w:type="spellEnd"/>
+          </w:p>
+        </w:tc>
+        <w:tc>
+          <w:tcPr>
+            <w:tcW w:w="0" w:type="auto"/>
+          </w:tcPr>
+          <w:p>
+            <w:proofErr w:type="spellStart"/>
             <w:r>
               <w:t>Квартал</w:t>
             </w:r>
-          </w:p>
-        </w:tc>
-        <w:tc>
-          <w:tcPr>
-            <w:tcW w:w="0" w:type="auto"/>
-          </w:tcPr>
-          <w:p>
-            <w:r>
-              <w:t>Тип имот</w:t>
-            </w:r>
-          </w:p>
-        </w:tc>
-        <w:tc>
-          <w:tcPr>
-            <w:tcW w:w="0" w:type="auto"/>
-          </w:tcPr>
-          <w:p>
-            <w:r>
-              <w:t>Чиста площ</w:t>
-            </w:r>
-          </w:p>
-        </w:tc>
-        <w:tc>
-          <w:tcPr>
-            <w:tcW w:w="0" w:type="auto"/>
-          </w:tcPr>
-          <w:p>
-            <w:r>
-              <w:t>Обща площ</w:t>
-            </w:r>
-          </w:p>
-        </w:tc>
-        <w:tc>
-          <w:tcPr>
-            <w:tcW w:w="0" w:type="auto"/>
-          </w:tcPr>
-          <w:p>
-            <w:r>
-              <w:t>Тухла/Панел</w:t>
-            </w:r>
-          </w:p>
-        </w:tc>
-        <w:tc>
-          <w:tcPr>
-            <w:tcW w:w="0" w:type="auto"/>
-          </w:tcPr>
-          <w:p>
-            <w:r>
-              <w:t>Гараж/Паркомясто</w:t>
-            </w:r>
-          </w:p>
-        </w:tc>
-        <w:tc>
-          <w:tcPr>
-            <w:tcW w:w="0" w:type="auto"/>
-          </w:tcPr>
-          <w:p>
-            <w:r>
-              <w:t>Етаж/Етажност</w:t>
-            </w:r>
-          </w:p>
-        </w:tc>
-        <w:tc>
-          <w:tcPr>
-            <w:tcW w:w="0" w:type="auto"/>
-          </w:tcPr>
-          <w:p>
-            <w:r>
-              <w:t>Срок за продажба</w:t>
-            </w:r>
-          </w:p>
-        </w:tc>
-        <w:tc>
-          <w:tcPr>
-            <w:tcW w:w="0" w:type="auto"/>
-          </w:tcPr>
-          <w:p>
-            <w:r>
-              <w:t>Продажна цена</w:t>
-            </w:r>
+            <w:proofErr w:type="spellEnd"/>
+          </w:p>
+        </w:tc>
+        <w:tc>
+          <w:tcPr>
+            <w:tcW w:w="0" w:type="auto"/>
+          </w:tcPr>
+          <w:p>
+            <w:proofErr w:type="spellStart"/>
+            <w:r>
+              <w:t>Тип</w:t>
+            </w:r>
+            <w:proofErr w:type="spellEnd"/>
+            <w:r>
+              <w:t xml:space="preserve"> </w:t>
+            </w:r>
+            <w:proofErr w:type="spellStart"/>
+            <w:r>
+              <w:t>имот</w:t>
+            </w:r>
+            <w:proofErr w:type="spellEnd"/>
+          </w:p>
+        </w:tc>
+        <w:tc>
+          <w:tcPr>
+            <w:tcW w:w="0" w:type="auto"/>
+          </w:tcPr>
+          <w:p>
+            <w:proofErr w:type="spellStart"/>
+            <w:r>
+              <w:t>Чиста</w:t>
+            </w:r>
+            <w:proofErr w:type="spellEnd"/>
+            <w:r>
+              <w:t xml:space="preserve"> </w:t>
+            </w:r>
+            <w:proofErr w:type="spellStart"/>
+            <w:r>
+              <w:t>площ</w:t>
+            </w:r>
+            <w:proofErr w:type="spellEnd"/>
+          </w:p>
+        </w:tc>
+        <w:tc>
+          <w:tcPr>
+            <w:tcW w:w="0" w:type="auto"/>
+          </w:tcPr>
+          <w:p>
+            <w:proofErr w:type="spellStart"/>
+            <w:r>
+              <w:t>Обща</w:t>
+            </w:r>
+            <w:proofErr w:type="spellEnd"/>
+            <w:r>
+              <w:t xml:space="preserve"> </w:t>
+            </w:r>
+            <w:proofErr w:type="spellStart"/>
+            <w:r>
+              <w:t>площ</w:t>
+            </w:r>
+            <w:proofErr w:type="spellEnd"/>
+          </w:p>
+        </w:tc>
+        <w:tc>
+          <w:tcPr>
+            <w:tcW w:w="0" w:type="auto"/>
+          </w:tcPr>
+          <w:p>
+            <w:proofErr w:type="spellStart"/>
+            <w:r>
+              <w:t>Тухла</w:t>
+            </w:r>
+            <w:proofErr w:type="spellEnd"/>
+            <w:r>
+              <w:t>/</w:t>
+            </w:r>
+            <w:proofErr w:type="spellStart"/>
+            <w:r>
+              <w:t>Панел</w:t>
+            </w:r>
+            <w:proofErr w:type="spellEnd"/>
+          </w:p>
+        </w:tc>
+        <w:tc>
+          <w:tcPr>
+            <w:tcW w:w="0" w:type="auto"/>
+          </w:tcPr>
+          <w:p>
+            <w:proofErr w:type="spellStart"/>
+            <w:r>
+              <w:t>Гараж</w:t>
+            </w:r>
+            <w:proofErr w:type="spellEnd"/>
+            <w:r>
+              <w:t>/</w:t>
+            </w:r>
+            <w:proofErr w:type="spellStart"/>
+            <w:r>
+              <w:t>Паркомясто</w:t>
+            </w:r>
+            <w:proofErr w:type="spellEnd"/>
+          </w:p>
+        </w:tc>
+        <w:tc>
+          <w:tcPr>
+            <w:tcW w:w="0" w:type="auto"/>
+          </w:tcPr>
+          <w:p>
+            <w:proofErr w:type="spellStart"/>
+            <w:r>
+              <w:t>Етаж</w:t>
+            </w:r>
+            <w:proofErr w:type="spellEnd"/>
+            <w:r>
+              <w:t>/</w:t>
+            </w:r>
+            <w:proofErr w:type="spellStart"/>
+            <w:r>
+              <w:t>Етажност</w:t>
+            </w:r>
+            <w:proofErr w:type="spellEnd"/>
+          </w:p>
+        </w:tc>
+        <w:tc>
+          <w:tcPr>
+            <w:tcW w:w="0" w:type="auto"/>
+          </w:tcPr>
+          <w:p>
+            <w:proofErr w:type="spellStart"/>
+            <w:r>
+              <w:t>Срок</w:t>
+            </w:r>
+            <w:proofErr w:type="spellEnd"/>
+            <w:r>
+              <w:t xml:space="preserve"> </w:t>
+            </w:r>
+            <w:proofErr w:type="spellStart"/>
+            <w:r>
+              <w:t>за</w:t>
+            </w:r>
+            <w:proofErr w:type="spellEnd"/>
+            <w:r>
+              <w:t xml:space="preserve"> </w:t>
+            </w:r>
+            <w:proofErr w:type="spellStart"/>
+            <w:r>
+              <w:t>продажба</w:t>
+            </w:r>
+            <w:proofErr w:type="spellEnd"/>
+          </w:p>
+        </w:tc>
+        <w:tc>
+          <w:tcPr>
+            <w:tcW w:w="0" w:type="auto"/>
+          </w:tcPr>
+          <w:p>
+            <w:proofErr w:type="spellStart"/>
+            <w:r>
+              <w:t>Продажна</w:t>
+            </w:r>
+            <w:proofErr w:type="spellEnd"/>
+            <w:r>
+              <w:t xml:space="preserve"> </w:t>
+            </w:r>
+            <w:proofErr w:type="spellStart"/>
+            <w:r>
+              <w:t>цена</w:t>
+            </w:r>
+            <w:proofErr w:type="spellEnd"/>
           </w:p>
         </w:tc>
       </w:tr>

</xml_diff>